<commit_message>
added two pair plots and two regular plots,also answer the question using pandas
</commit_message>
<xml_diff>
--- a/עבודת גמר לסטודנטים.docx
+++ b/עבודת גמר לסטודנטים.docx
@@ -1,6 +1,6 @@
 
 <file path=word/document.xml><?xml version="1.0" encoding="utf-8"?>
-<w:document xmlns:wpc="http://schemas.microsoft.com/office/word/2010/wordprocessingCanvas" xmlns:cx="http://schemas.microsoft.com/office/drawing/2014/chartex" xmlns:cx1="http://schemas.microsoft.com/office/drawing/2015/9/8/chartex" xmlns:cx2="http://schemas.microsoft.com/office/drawing/2015/10/21/chartex" xmlns:cx3="http://schemas.microsoft.com/office/drawing/2016/5/9/chartex" xmlns:cx4="http://schemas.microsoft.com/office/drawing/2016/5/10/chartex" xmlns:cx5="http://schemas.microsoft.com/office/drawing/2016/5/11/chartex" xmlns:cx6="http://schemas.microsoft.com/office/drawing/2016/5/12/chartex" xmlns:cx7="http://schemas.microsoft.com/office/drawing/2016/5/13/chartex" xmlns:cx8="http://schemas.microsoft.com/office/drawing/2016/5/14/chartex" xmlns:mc="http://schemas.openxmlformats.org/markup-compatibility/2006" xmlns:aink="http://schemas.microsoft.com/office/drawing/2016/ink" xmlns:am3d="http://schemas.microsoft.com/office/drawing/2017/model3d" xmlns:o="urn:schemas-microsoft-com:office:office" xmlns:r="http://schemas.openxmlformats.org/officeDocument/2006/relationships" xmlns:m="http://schemas.openxmlformats.org/officeDocument/2006/math" xmlns:v="urn:schemas-microsoft-com:vml" xmlns:wp14="http://schemas.microsoft.com/office/word/2010/wordprocessingDrawing" xmlns:wp="http://schemas.openxmlformats.org/drawingml/2006/wordprocessingDrawing" xmlns:w10="urn:schemas-microsoft-com:office:word" xmlns:w="http://schemas.openxmlformats.org/wordprocessingml/2006/main" xmlns:w14="http://schemas.microsoft.com/office/word/2010/wordml" xmlns:w15="http://schemas.microsoft.com/office/word/2012/wordml" xmlns:w16cid="http://schemas.microsoft.com/office/word/2016/wordml/cid" xmlns:w16se="http://schemas.microsoft.com/office/word/2015/wordml/symex" xmlns:wpg="http://schemas.microsoft.com/office/word/2010/wordprocessingGroup" xmlns:wpi="http://schemas.microsoft.com/office/word/2010/wordprocessingInk" xmlns:wne="http://schemas.microsoft.com/office/word/2006/wordml" xmlns:wps="http://schemas.microsoft.com/office/word/2010/wordprocessingShape" mc:Ignorable="w14 w15 w16se w16cid wp14">
+<w:document xmlns:wpc="http://schemas.microsoft.com/office/word/2010/wordprocessingCanvas" xmlns:cx="http://schemas.microsoft.com/office/drawing/2014/chartex" xmlns:mc="http://schemas.openxmlformats.org/markup-compatibility/2006" xmlns:o="urn:schemas-microsoft-com:office:office" xmlns:r="http://schemas.openxmlformats.org/officeDocument/2006/relationships" xmlns:m="http://schemas.openxmlformats.org/officeDocument/2006/math" xmlns:v="urn:schemas-microsoft-com:vml" xmlns:wp14="http://schemas.microsoft.com/office/word/2010/wordprocessingDrawing" xmlns:wp="http://schemas.openxmlformats.org/drawingml/2006/wordprocessingDrawing" xmlns:w10="urn:schemas-microsoft-com:office:word" xmlns:w="http://schemas.openxmlformats.org/wordprocessingml/2006/main" xmlns:w14="http://schemas.microsoft.com/office/word/2010/wordml" xmlns:w15="http://schemas.microsoft.com/office/word/2012/wordml" xmlns:w16se="http://schemas.microsoft.com/office/word/2015/wordml/symex" xmlns:wpg="http://schemas.microsoft.com/office/word/2010/wordprocessingGroup" xmlns:wpi="http://schemas.microsoft.com/office/word/2010/wordprocessingInk" xmlns:wne="http://schemas.microsoft.com/office/word/2006/wordml" xmlns:wps="http://schemas.microsoft.com/office/word/2010/wordprocessingShape" mc:Ignorable="w14 w15 w16se wp14">
   <w:body>
     <w:p>
       <w:pPr>
@@ -250,78 +250,14 @@
           <w:rFonts w:hint="cs"/>
           <w:rtl/>
         </w:rPr>
-        <w:t xml:space="preserve"> יש להגיש קישור </w:t>
-      </w:r>
-      <w:proofErr w:type="spellStart"/>
-      <w:r>
-        <w:rPr>
-          <w:rFonts w:hint="cs"/>
-          <w:rtl/>
-        </w:rPr>
-        <w:t>לריפוזטורי</w:t>
-      </w:r>
-      <w:proofErr w:type="spellEnd"/>
-      <w:r>
-        <w:rPr>
-          <w:rFonts w:hint="cs"/>
-          <w:rtl/>
-        </w:rPr>
-        <w:t xml:space="preserve"> </w:t>
-      </w:r>
-      <w:proofErr w:type="spellStart"/>
-      <w:r>
-        <w:rPr>
-          <w:rFonts w:hint="cs"/>
-          <w:rtl/>
-        </w:rPr>
-        <w:t>בגיטהאב</w:t>
-      </w:r>
-      <w:proofErr w:type="spellEnd"/>
-      <w:r>
-        <w:rPr>
-          <w:rFonts w:hint="cs"/>
-          <w:rtl/>
-        </w:rPr>
-        <w:t xml:space="preserve"> המכיל 2 מחברות </w:t>
-      </w:r>
-      <w:proofErr w:type="spellStart"/>
-      <w:r>
-        <w:rPr>
-          <w:rFonts w:hint="cs"/>
-          <w:rtl/>
-        </w:rPr>
-        <w:t>גופיטר</w:t>
-      </w:r>
-      <w:proofErr w:type="spellEnd"/>
-      <w:r>
-        <w:rPr>
-          <w:rFonts w:hint="cs"/>
-          <w:rtl/>
-        </w:rPr>
-        <w:t>. מחברת אחת שנקראת על ש</w:t>
-      </w:r>
-      <w:r>
-        <w:rPr>
-          <w:rFonts w:hint="cs"/>
-          <w:rtl/>
-        </w:rPr>
-        <w:t xml:space="preserve">ם </w:t>
-      </w:r>
-      <w:proofErr w:type="spellStart"/>
-      <w:r>
-        <w:rPr>
-          <w:rFonts w:hint="cs"/>
-          <w:rtl/>
-        </w:rPr>
-        <w:t>הדאטה</w:t>
-      </w:r>
-      <w:proofErr w:type="spellEnd"/>
-      <w:r>
-        <w:rPr>
-          <w:rFonts w:hint="cs"/>
-          <w:rtl/>
-        </w:rPr>
-        <w:t xml:space="preserve"> שתבחרו</w:t>
+        <w:t xml:space="preserve"> יש להגיש קישור לריפוזטורי בגיטהאב המכיל 2 מחברות גופיטר. מחברת אחת שנקראת על ש</w:t>
+      </w:r>
+      <w:r>
+        <w:rPr>
+          <w:rFonts w:hint="cs"/>
+          <w:rtl/>
+        </w:rPr>
+        <w:t>ם הדאטה שתבחרו</w:t>
       </w:r>
       <w:r>
         <w:rPr>
@@ -331,15 +267,7 @@
         <w:t xml:space="preserve">, ומחברת נוספת שתקרא </w:t>
       </w:r>
       <w:r>
-        <w:t xml:space="preserve"> </w:t>
-      </w:r>
-      <w:proofErr w:type="spellStart"/>
-      <w:r>
-        <w:t>Apple_Visualization</w:t>
-      </w:r>
-      <w:proofErr w:type="spellEnd"/>
-      <w:r>
-        <w:t xml:space="preserve"> </w:t>
+        <w:t xml:space="preserve"> Apple_Visualization </w:t>
       </w:r>
       <w:r>
         <w:rPr>
@@ -387,23 +315,7 @@
           <w:rFonts w:hint="cs"/>
           <w:rtl/>
         </w:rPr>
-        <w:t xml:space="preserve"> או של </w:t>
-      </w:r>
-      <w:proofErr w:type="spellStart"/>
-      <w:r>
-        <w:rPr>
-          <w:rFonts w:hint="cs"/>
-          <w:rtl/>
-        </w:rPr>
-        <w:t>גיטהאב</w:t>
-      </w:r>
-      <w:proofErr w:type="spellEnd"/>
-      <w:r>
-        <w:rPr>
-          <w:rFonts w:hint="cs"/>
-          <w:rtl/>
-        </w:rPr>
-        <w:t xml:space="preserve"> או בוורד כפי שפורט בתרגול.</w:t>
+        <w:t xml:space="preserve"> או של גיטהאב או בוורד כפי שפורט בתרגול.</w:t>
       </w:r>
     </w:p>
     <w:p>
@@ -508,23 +420,7 @@
           <w:rFonts w:hint="cs"/>
           <w:rtl/>
         </w:rPr>
-        <w:t>כאשר הבעיה שתחקר היא בעיית סיווג (</w:t>
-      </w:r>
-      <w:proofErr w:type="spellStart"/>
-      <w:r>
-        <w:rPr>
-          <w:rFonts w:hint="cs"/>
-          <w:rtl/>
-        </w:rPr>
-        <w:t>קלסיפקציה</w:t>
-      </w:r>
-      <w:proofErr w:type="spellEnd"/>
-      <w:r>
-        <w:rPr>
-          <w:rFonts w:hint="cs"/>
-          <w:rtl/>
-        </w:rPr>
-        <w:t xml:space="preserve">). כמו כן, מצורף לעבודה זו </w:t>
+        <w:t xml:space="preserve">כאשר הבעיה שתחקר היא בעיית סיווג (קלסיפקציה). כמו כן, מצורף לעבודה זו </w:t>
       </w:r>
       <w:r>
         <w:rPr>
@@ -566,25 +462,8 @@
           <w:rFonts w:hint="cs"/>
           <w:rtl/>
         </w:rPr>
-        <w:t xml:space="preserve">, והיו מעוניינים שמטלות אלו לא </w:t>
-      </w:r>
-      <w:proofErr w:type="spellStart"/>
-      <w:r>
-        <w:rPr>
-          <w:rFonts w:hint="cs"/>
-          <w:rtl/>
-        </w:rPr>
-        <w:t>תבדקנה</w:t>
-      </w:r>
-      <w:proofErr w:type="spellEnd"/>
-      <w:r>
-        <w:rPr>
-          <w:rFonts w:hint="cs"/>
-          <w:rtl/>
-        </w:rPr>
-        <w:t xml:space="preserve"> </w:t>
-      </w:r>
-      <w:proofErr w:type="spellStart"/>
+        <w:t xml:space="preserve">, והיו מעוניינים שמטלות אלו לא תבדקנה </w:t>
+      </w:r>
       <w:r>
         <w:rPr>
           <w:rFonts w:hint="cs"/>
@@ -592,29 +471,12 @@
         </w:rPr>
         <w:t>ומבקום</w:t>
       </w:r>
-      <w:proofErr w:type="spellEnd"/>
-      <w:r>
-        <w:rPr>
-          <w:rFonts w:hint="cs"/>
-          <w:rtl/>
-        </w:rPr>
-        <w:t xml:space="preserve"> </w:t>
-      </w:r>
-      <w:proofErr w:type="spellStart"/>
-      <w:r>
-        <w:rPr>
-          <w:rFonts w:hint="cs"/>
-          <w:rtl/>
-        </w:rPr>
-        <w:t>ינתן</w:t>
-      </w:r>
-      <w:proofErr w:type="spellEnd"/>
-      <w:r>
-        <w:rPr>
-          <w:rFonts w:hint="cs"/>
-          <w:rtl/>
-        </w:rPr>
-        <w:t xml:space="preserve"> תוספת משקל </w:t>
+      <w:r>
+        <w:rPr>
+          <w:rFonts w:hint="cs"/>
+          <w:rtl/>
+        </w:rPr>
+        <w:t xml:space="preserve"> ינתן תוספת משקל </w:t>
       </w:r>
       <w:r>
         <w:rPr>
@@ -644,7 +506,6 @@
         </w:rPr>
         <w:t xml:space="preserve">אישור </w:t>
       </w:r>
-      <w:proofErr w:type="spellStart"/>
       <w:r>
         <w:rPr>
           <w:rFonts w:hint="cs"/>
@@ -652,7 +513,6 @@
         </w:rPr>
         <w:t>הדאטה</w:t>
       </w:r>
-      <w:proofErr w:type="spellEnd"/>
       <w:r>
         <w:rPr>
           <w:rFonts w:hint="cs"/>
@@ -770,23 +630,7 @@
           <w:rFonts w:hint="cs"/>
           <w:rtl/>
         </w:rPr>
-        <w:t>. כאשר הבעיה העיקרית שתחקר היא בעיית סיווג (</w:t>
-      </w:r>
-      <w:proofErr w:type="spellStart"/>
-      <w:r>
-        <w:rPr>
-          <w:rFonts w:hint="cs"/>
-          <w:rtl/>
-        </w:rPr>
-        <w:t>קלסיפקציה</w:t>
-      </w:r>
-      <w:proofErr w:type="spellEnd"/>
-      <w:r>
-        <w:rPr>
-          <w:rFonts w:hint="cs"/>
-          <w:rtl/>
-        </w:rPr>
-        <w:t>), יש לאשר את ה</w:t>
+        <w:t>. כאשר הבעיה העיקרית שתחקר היא בעיית סיווג (קלסיפקציה), יש לאשר את ה</w:t>
       </w:r>
       <w:r>
         <w:t>data</w:t>
@@ -888,78 +732,14 @@
           <w:rFonts w:hint="cs"/>
           <w:rtl/>
         </w:rPr>
-        <w:t xml:space="preserve">מטרת המחברת הזו היא להביא את כל ידיעותיכם בקורס לידי ביטוי. עליכם להציג את כלל תהליך עיבוד </w:t>
-      </w:r>
-      <w:proofErr w:type="spellStart"/>
-      <w:r>
-        <w:rPr>
-          <w:rFonts w:hint="cs"/>
-          <w:rtl/>
-        </w:rPr>
-        <w:t>הדאטה</w:t>
-      </w:r>
-      <w:proofErr w:type="spellEnd"/>
-      <w:r>
-        <w:rPr>
-          <w:rFonts w:hint="cs"/>
-          <w:rtl/>
-        </w:rPr>
-        <w:t xml:space="preserve"> עד הרצת המודלים וחיזוי.</w:t>
-      </w:r>
-      <w:r>
-        <w:rPr>
-          <w:rFonts w:hint="cs"/>
-          <w:rtl/>
-        </w:rPr>
-        <w:t xml:space="preserve"> תזכורת, תהליך למידת מכונה הוא כדלקמן : 1.התאמת </w:t>
-      </w:r>
-      <w:proofErr w:type="spellStart"/>
-      <w:r>
-        <w:rPr>
-          <w:rFonts w:hint="cs"/>
-          <w:rtl/>
-        </w:rPr>
-        <w:t>הדאטה</w:t>
-      </w:r>
-      <w:proofErr w:type="spellEnd"/>
-      <w:r>
-        <w:rPr>
-          <w:rFonts w:hint="cs"/>
-          <w:rtl/>
-        </w:rPr>
-        <w:t xml:space="preserve"> 2. ניקיון </w:t>
-      </w:r>
-      <w:proofErr w:type="spellStart"/>
-      <w:r>
-        <w:rPr>
-          <w:rFonts w:hint="cs"/>
-          <w:rtl/>
-        </w:rPr>
-        <w:t>הדאטה</w:t>
-      </w:r>
-      <w:proofErr w:type="spellEnd"/>
-      <w:r>
-        <w:rPr>
-          <w:rFonts w:hint="cs"/>
-          <w:rtl/>
-        </w:rPr>
-        <w:t xml:space="preserve"> 3. חלוקת </w:t>
-      </w:r>
-      <w:proofErr w:type="spellStart"/>
-      <w:r>
-        <w:rPr>
-          <w:rFonts w:hint="cs"/>
-          <w:rtl/>
-        </w:rPr>
-        <w:t>הדאטה</w:t>
-      </w:r>
-      <w:proofErr w:type="spellEnd"/>
-      <w:r>
-        <w:rPr>
-          <w:rFonts w:hint="cs"/>
-          <w:rtl/>
-        </w:rPr>
-        <w:t xml:space="preserve"> לאימון וקבוצת מבחן. 4. אימון המודל והצגת ביצועי מודל (הערכת המודל)</w:t>
+        <w:t>מטרת המחברת הזו היא להביא את כל ידיעותיכם בקורס לידי ביטוי. עליכם להציג את כלל תהליך עיבוד הדאטה עד הרצת המודלים וחיזוי.</w:t>
+      </w:r>
+      <w:r>
+        <w:rPr>
+          <w:rFonts w:hint="cs"/>
+          <w:rtl/>
+        </w:rPr>
+        <w:t xml:space="preserve"> תזכורת, תהליך למידת מכונה הוא כדלקמן : 1.התאמת הדאטה 2. ניקיון הדאטה 3. חלוקת הדאטה לאימון וקבוצת מבחן. 4. אימון המודל והצגת ביצועי מודל (הערכת המודל)</w:t>
       </w:r>
     </w:p>
     <w:p>
@@ -974,82 +754,48 @@
           <w:rFonts w:hint="cs"/>
           <w:rtl/>
         </w:rPr>
-        <w:t xml:space="preserve">בעת הרצת המודל יש להשתמש במשתנים </w:t>
-      </w:r>
-      <w:proofErr w:type="spellStart"/>
-      <w:r>
-        <w:rPr>
-          <w:rFonts w:hint="cs"/>
-          <w:rtl/>
-        </w:rPr>
-        <w:t>טפשיים</w:t>
-      </w:r>
-      <w:proofErr w:type="spellEnd"/>
-      <w:r>
-        <w:rPr>
-          <w:rFonts w:hint="cs"/>
-          <w:rtl/>
-        </w:rPr>
+        <w:t xml:space="preserve">בעת הרצת המודל יש להשתמש במשתנים טפשיים </w:t>
+      </w:r>
+      <w:r>
+        <w:t>dummies</w:t>
+      </w:r>
+      <w:r>
+        <w:rPr>
+          <w:rFonts w:hint="cs"/>
+          <w:rtl/>
+        </w:rPr>
+        <w:t xml:space="preserve"> , ויש להמיר כל משתנה מסוג </w:t>
+      </w:r>
+      <w:r>
+        <w:t>object</w:t>
+      </w:r>
+      <w:r>
+        <w:rPr>
+          <w:rFonts w:hint="cs"/>
+          <w:rtl/>
+        </w:rPr>
+        <w:t xml:space="preserve"> למספרי. יש לעשות את תהליך הסקיילינג </w:t>
+      </w:r>
+      <w:r>
+        <w:t>scaling</w:t>
+      </w:r>
+      <w:r>
+        <w:rPr>
+          <w:rFonts w:hint="cs"/>
+          <w:rtl/>
+        </w:rPr>
+        <w:t xml:space="preserve"> בכל מקרה</w:t>
+      </w:r>
+      <w:r>
         <w:t xml:space="preserve"> </w:t>
       </w:r>
       <w:r>
-        <w:t>dummies</w:t>
-      </w:r>
-      <w:r>
-        <w:rPr>
-          <w:rFonts w:hint="cs"/>
-          <w:rtl/>
-        </w:rPr>
-        <w:t xml:space="preserve"> , ויש להמיר כל משתנה מסוג </w:t>
-      </w:r>
-      <w:r>
-        <w:t>object</w:t>
-      </w:r>
-      <w:r>
-        <w:rPr>
-          <w:rFonts w:hint="cs"/>
-          <w:rtl/>
-        </w:rPr>
-        <w:t xml:space="preserve"> למספרי. יש לעשות את תהליך </w:t>
-      </w:r>
-      <w:proofErr w:type="spellStart"/>
-      <w:r>
-        <w:rPr>
-          <w:rFonts w:hint="cs"/>
-          <w:rtl/>
-        </w:rPr>
-        <w:t>הסקיילינג</w:t>
-      </w:r>
-      <w:proofErr w:type="spellEnd"/>
-      <w:r>
-        <w:rPr>
-          <w:rFonts w:hint="cs"/>
-          <w:rtl/>
-        </w:rPr>
-        <w:t xml:space="preserve"> </w:t>
-      </w:r>
-      <w:r>
-        <w:t>scaling</w:t>
-      </w:r>
-      <w:r>
-        <w:rPr>
-          <w:rFonts w:hint="cs"/>
-          <w:rtl/>
-        </w:rPr>
-        <w:t xml:space="preserve"> בכל מקרה</w:t>
-      </w:r>
-      <w:r>
-        <w:t xml:space="preserve"> </w:t>
-      </w:r>
-      <w:r>
         <w:rPr>
           <w:rFonts w:hint="cs"/>
           <w:rtl/>
         </w:rPr>
         <w:t>.</w:t>
       </w:r>
-      <w:bookmarkStart w:id="0" w:name="_GoBack"/>
-      <w:bookmarkEnd w:id="0"/>
     </w:p>
     <w:p>
       <w:pPr>
@@ -1063,55 +809,7 @@
           <w:rFonts w:hint="cs"/>
           <w:rtl/>
         </w:rPr>
-        <w:t xml:space="preserve">עליכם לדעת להסביר, מדוע מחקתם פיצ'רים </w:t>
-      </w:r>
-      <w:proofErr w:type="spellStart"/>
-      <w:r>
-        <w:rPr>
-          <w:rFonts w:hint="cs"/>
-          <w:rtl/>
-        </w:rPr>
-        <w:t>מסויימים</w:t>
-      </w:r>
-      <w:proofErr w:type="spellEnd"/>
-      <w:r>
-        <w:rPr>
-          <w:rFonts w:hint="cs"/>
-          <w:rtl/>
-        </w:rPr>
-        <w:t xml:space="preserve"> </w:t>
-      </w:r>
-      <w:proofErr w:type="spellStart"/>
-      <w:r>
-        <w:rPr>
-          <w:rFonts w:hint="cs"/>
-          <w:rtl/>
-        </w:rPr>
-        <w:t>מהדאטה</w:t>
-      </w:r>
-      <w:proofErr w:type="spellEnd"/>
-      <w:r>
-        <w:rPr>
-          <w:rFonts w:hint="cs"/>
-          <w:rtl/>
-        </w:rPr>
-        <w:t xml:space="preserve"> המקורי, כאשר ההמלצה היא לא לעשות זאת, ובאופן כללי יותר, על כל מניפולציה שתעשו על </w:t>
-      </w:r>
-      <w:proofErr w:type="spellStart"/>
-      <w:r>
-        <w:rPr>
-          <w:rFonts w:hint="cs"/>
-          <w:rtl/>
-        </w:rPr>
-        <w:t>הדאטה</w:t>
-      </w:r>
-      <w:proofErr w:type="spellEnd"/>
-      <w:r>
-        <w:rPr>
-          <w:rFonts w:hint="cs"/>
-          <w:rtl/>
-        </w:rPr>
-        <w:t xml:space="preserve"> המקורי, חייב להיות הסבר מניח את הדעת. עבור הערכת ביצועי מודל, יש להבין בצורה מושלמת (!) האם המודל שלכם טוב או לא ולמה לא. </w:t>
+        <w:t xml:space="preserve">עליכם לדעת להסביר, מדוע מחקתם פיצ'רים מסויימים מהדאטה המקורי, כאשר ההמלצה היא לא לעשות זאת, ובאופן כללי יותר, על כל מניפולציה שתעשו על הדאטה המקורי, חייב להיות הסבר מניח את הדעת. עבור הערכת ביצועי מודל, יש להבין בצורה מושלמת (!) האם המודל שלכם טוב או לא ולמה לא. </w:t>
       </w:r>
       <w:r>
         <w:rPr>
@@ -1242,7 +940,7 @@
           <w:sz w:val="22"/>
           <w:szCs w:val="22"/>
           <w:rtl/>
-          <w:lang w:val="en-IL" w:eastAsia="en-IL"/>
+          <w:lang/>
         </w:rPr>
       </w:pPr>
       <w:r>
@@ -1252,22 +950,20 @@
           <w:sz w:val="22"/>
           <w:szCs w:val="22"/>
           <w:rtl/>
-          <w:lang w:val="en-IL" w:eastAsia="en-IL"/>
+          <w:lang/>
         </w:rPr>
         <w:t xml:space="preserve"> סך כל המדרגים </w:t>
       </w:r>
-      <w:proofErr w:type="spellStart"/>
       <w:r>
         <w:rPr>
           <w:rFonts w:ascii="Calibri" w:eastAsia="Times New Roman" w:hAnsi="Calibri" w:cs="Calibri"/>
           <w:color w:val="000000"/>
           <w:sz w:val="22"/>
           <w:szCs w:val="22"/>
-          <w:lang w:val="en-IL" w:eastAsia="en-IL"/>
+          <w:lang/>
         </w:rPr>
         <w:t>rating_count_tot</w:t>
       </w:r>
-      <w:proofErr w:type="spellEnd"/>
     </w:p>
     <w:p>
       <w:pPr>
@@ -1281,7 +977,7 @@
           <w:color w:val="000000"/>
           <w:sz w:val="22"/>
           <w:szCs w:val="22"/>
-          <w:lang w:val="en-IL" w:eastAsia="en-IL"/>
+          <w:lang/>
         </w:rPr>
       </w:pPr>
       <w:r>
@@ -1291,22 +987,20 @@
           <w:sz w:val="22"/>
           <w:szCs w:val="22"/>
           <w:rtl/>
-          <w:lang w:val="en-IL" w:eastAsia="en-IL"/>
+          <w:lang/>
         </w:rPr>
         <w:t>סך כל המדרגים בגרסה האחרונה</w:t>
       </w:r>
-      <w:proofErr w:type="spellStart"/>
       <w:r>
         <w:rPr>
           <w:rFonts w:ascii="Calibri" w:eastAsia="Times New Roman" w:hAnsi="Calibri" w:cs="Calibri"/>
           <w:color w:val="000000"/>
           <w:sz w:val="22"/>
           <w:szCs w:val="22"/>
-          <w:lang w:val="en-IL" w:eastAsia="en-IL"/>
+          <w:lang/>
         </w:rPr>
         <w:t>rating_count_ver</w:t>
       </w:r>
-      <w:proofErr w:type="spellEnd"/>
     </w:p>
     <w:p>
       <w:pPr>
@@ -1320,7 +1014,7 @@
           <w:color w:val="000000"/>
           <w:sz w:val="22"/>
           <w:szCs w:val="22"/>
-          <w:lang w:val="en-IL" w:eastAsia="en-IL"/>
+          <w:lang/>
         </w:rPr>
       </w:pPr>
       <w:r>
@@ -1330,22 +1024,20 @@
           <w:sz w:val="22"/>
           <w:szCs w:val="22"/>
           <w:rtl/>
-          <w:lang w:val="en-IL" w:eastAsia="en-IL"/>
+          <w:lang/>
         </w:rPr>
         <w:t>הדירוג עבור הגרסה האחרונה בלבד</w:t>
       </w:r>
-      <w:proofErr w:type="spellStart"/>
       <w:r>
         <w:rPr>
           <w:rFonts w:ascii="Calibri" w:eastAsia="Times New Roman" w:hAnsi="Calibri" w:cs="Calibri"/>
           <w:color w:val="000000"/>
           <w:sz w:val="22"/>
           <w:szCs w:val="22"/>
-          <w:lang w:val="en-IL" w:eastAsia="en-IL"/>
+          <w:lang/>
         </w:rPr>
         <w:t>user_rating_ver</w:t>
       </w:r>
-      <w:proofErr w:type="spellEnd"/>
     </w:p>
     <w:p>
       <w:pPr>
@@ -1360,7 +1052,7 @@
           <w:sz w:val="22"/>
           <w:szCs w:val="22"/>
           <w:rtl/>
-          <w:lang w:eastAsia="en-IL"/>
+          <w:lang/>
         </w:rPr>
       </w:pPr>
       <w:r>
@@ -1370,22 +1062,20 @@
           <w:sz w:val="22"/>
           <w:szCs w:val="22"/>
           <w:rtl/>
-          <w:lang w:val="en-IL" w:eastAsia="en-IL"/>
+          <w:lang/>
         </w:rPr>
         <w:t>דירוג כללי עבור כל הגרסאות</w:t>
       </w:r>
-      <w:proofErr w:type="spellStart"/>
       <w:r>
         <w:rPr>
           <w:rFonts w:ascii="Calibri" w:eastAsia="Times New Roman" w:hAnsi="Calibri" w:cs="Calibri"/>
           <w:color w:val="000000"/>
           <w:sz w:val="22"/>
           <w:szCs w:val="22"/>
-          <w:lang w:val="en-IL" w:eastAsia="en-IL"/>
+          <w:lang/>
         </w:rPr>
         <w:t>user_rating</w:t>
       </w:r>
-      <w:proofErr w:type="spellEnd"/>
     </w:p>
     <w:p>
       <w:pPr>
@@ -1400,7 +1090,7 @@
           <w:sz w:val="22"/>
           <w:szCs w:val="22"/>
           <w:rtl/>
-          <w:lang w:eastAsia="en-IL"/>
+          <w:lang/>
         </w:rPr>
       </w:pPr>
       <w:r>
@@ -1410,22 +1100,20 @@
           <w:sz w:val="22"/>
           <w:szCs w:val="22"/>
           <w:rtl/>
-          <w:lang w:eastAsia="en-IL"/>
+          <w:lang/>
         </w:rPr>
         <w:t>מספר השפות הנתמכות</w:t>
       </w:r>
-      <w:proofErr w:type="spellStart"/>
       <w:r>
         <w:rPr>
           <w:rFonts w:ascii="Calibri" w:eastAsia="Times New Roman" w:hAnsi="Calibri" w:cs="Calibri"/>
           <w:color w:val="000000"/>
           <w:sz w:val="22"/>
           <w:szCs w:val="22"/>
-          <w:lang w:eastAsia="en-IL"/>
+          <w:lang/>
         </w:rPr>
         <w:t>lang.num</w:t>
       </w:r>
-      <w:proofErr w:type="spellEnd"/>
     </w:p>
     <w:p>
       <w:pPr>
@@ -1440,7 +1128,7 @@
           <w:sz w:val="22"/>
           <w:szCs w:val="22"/>
           <w:rtl/>
-          <w:lang w:eastAsia="en-IL"/>
+          <w:lang/>
         </w:rPr>
       </w:pPr>
       <w:r>
@@ -1450,18 +1138,17 @@
           <w:sz w:val="22"/>
           <w:szCs w:val="22"/>
           <w:rtl/>
-          <w:lang w:eastAsia="en-IL"/>
+          <w:lang/>
         </w:rPr>
         <w:t xml:space="preserve">מספר המכשירים הנתמכים </w:t>
       </w:r>
-      <w:proofErr w:type="spellStart"/>
       <w:r>
         <w:rPr>
           <w:rFonts w:ascii="Calibri" w:eastAsia="Times New Roman" w:hAnsi="Calibri" w:cs="Calibri"/>
           <w:color w:val="000000"/>
           <w:sz w:val="22"/>
           <w:szCs w:val="22"/>
-          <w:lang w:eastAsia="en-IL"/>
+          <w:lang/>
         </w:rPr>
         <w:t>sup_devices</w:t>
       </w:r>
@@ -1471,11 +1158,10 @@
           <w:color w:val="000000"/>
           <w:sz w:val="22"/>
           <w:szCs w:val="22"/>
-          <w:lang w:eastAsia="en-IL"/>
+          <w:lang/>
         </w:rPr>
         <w:t>.num</w:t>
       </w:r>
-      <w:proofErr w:type="spellEnd"/>
     </w:p>
     <w:p>
       <w:pPr>
@@ -1489,7 +1175,7 @@
           <w:sz w:val="22"/>
           <w:szCs w:val="22"/>
           <w:rtl/>
-          <w:lang w:val="en-IL" w:eastAsia="en-IL"/>
+          <w:lang/>
         </w:rPr>
       </w:pPr>
     </w:p>
@@ -1504,7 +1190,7 @@
           <w:rFonts w:ascii="David" w:eastAsia="Times New Roman" w:hAnsi="David"/>
           <w:color w:val="000000"/>
           <w:rtl/>
-          <w:lang w:eastAsia="en-IL"/>
+          <w:lang/>
         </w:rPr>
       </w:pPr>
       <w:r>
@@ -1512,7 +1198,7 @@
           <w:rFonts w:ascii="David" w:eastAsia="Times New Roman" w:hAnsi="David" w:hint="cs"/>
           <w:color w:val="000000"/>
           <w:rtl/>
-          <w:lang w:eastAsia="en-IL"/>
+          <w:lang/>
         </w:rPr>
         <w:t>יש לשרטט לפחות</w:t>
       </w:r>
@@ -1521,7 +1207,7 @@
           <w:rFonts w:ascii="David" w:eastAsia="Times New Roman" w:hAnsi="David" w:hint="cs"/>
           <w:color w:val="000000"/>
           <w:rtl/>
-          <w:lang w:eastAsia="en-IL"/>
+          <w:lang/>
         </w:rPr>
         <w:t xml:space="preserve"> 12 גרפים משמעותיים (שמספרים סיפור) כמו גם דקורטיביים, לפי ההנחיות הבאות:</w:t>
       </w:r>
@@ -1530,7 +1216,7 @@
           <w:rFonts w:ascii="David" w:eastAsia="Times New Roman" w:hAnsi="David" w:hint="cs"/>
           <w:color w:val="000000"/>
           <w:rtl/>
-          <w:lang w:eastAsia="en-IL"/>
+          <w:lang/>
         </w:rPr>
         <w:t xml:space="preserve"> </w:t>
       </w:r>
@@ -1545,7 +1231,7 @@
           <w:rFonts w:ascii="David" w:eastAsia="Times New Roman" w:hAnsi="David"/>
           <w:color w:val="000000"/>
           <w:rtl/>
-          <w:lang w:eastAsia="en-IL"/>
+          <w:lang/>
         </w:rPr>
       </w:pPr>
       <w:r>
@@ -1553,29 +1239,9 @@
           <w:rFonts w:ascii="David" w:eastAsia="Times New Roman" w:hAnsi="David" w:hint="cs"/>
           <w:color w:val="000000"/>
           <w:rtl/>
-          <w:lang w:eastAsia="en-IL"/>
-        </w:rPr>
-        <w:t xml:space="preserve">שישה גרפים </w:t>
-      </w:r>
-      <w:proofErr w:type="spellStart"/>
-      <w:r>
-        <w:rPr>
-          <w:rFonts w:ascii="David" w:eastAsia="Times New Roman" w:hAnsi="David" w:hint="cs"/>
-          <w:color w:val="000000"/>
-          <w:rtl/>
-          <w:lang w:eastAsia="en-IL"/>
-        </w:rPr>
-        <w:t>במטפלוטליב</w:t>
-      </w:r>
-      <w:proofErr w:type="spellEnd"/>
-      <w:r>
-        <w:rPr>
-          <w:rFonts w:ascii="David" w:eastAsia="Times New Roman" w:hAnsi="David" w:hint="cs"/>
-          <w:color w:val="000000"/>
-          <w:rtl/>
-          <w:lang w:eastAsia="en-IL"/>
-        </w:rPr>
-        <w:t xml:space="preserve"> ושישה גרפים בסיבורן.</w:t>
+          <w:lang/>
+        </w:rPr>
+        <w:t>שישה גרפים במטפלוטליב ושישה גרפים בסיבורן.</w:t>
       </w:r>
     </w:p>
     <w:p>
@@ -1588,7 +1254,7 @@
           <w:rFonts w:ascii="David" w:eastAsia="Times New Roman" w:hAnsi="David"/>
           <w:color w:val="000000"/>
           <w:rtl/>
-          <w:lang w:eastAsia="en-IL"/>
+          <w:lang/>
         </w:rPr>
       </w:pPr>
       <w:r>
@@ -1596,7 +1262,7 @@
           <w:rFonts w:ascii="David" w:eastAsia="Times New Roman" w:hAnsi="David" w:hint="cs"/>
           <w:color w:val="000000"/>
           <w:rtl/>
-          <w:lang w:eastAsia="en-IL"/>
+          <w:lang/>
         </w:rPr>
         <w:t>1.</w:t>
       </w:r>
@@ -1605,7 +1271,7 @@
           <w:rFonts w:ascii="David" w:eastAsia="Times New Roman" w:hAnsi="David" w:hint="cs"/>
           <w:color w:val="000000"/>
           <w:rtl/>
-          <w:lang w:eastAsia="en-IL"/>
+          <w:lang/>
         </w:rPr>
         <w:t xml:space="preserve">חייבים להופיע גרפים </w:t>
       </w:r>
@@ -1614,7 +1280,7 @@
           <w:rFonts w:ascii="David" w:eastAsia="Times New Roman" w:hAnsi="David" w:hint="cs"/>
           <w:color w:val="000000"/>
           <w:rtl/>
-          <w:lang w:eastAsia="en-IL"/>
+          <w:lang/>
         </w:rPr>
         <w:t>אותם שרטטתם בגישה מונחית עצמים, וגם בגישה הפשוטה.</w:t>
       </w:r>
@@ -1629,7 +1295,7 @@
           <w:rFonts w:ascii="David" w:eastAsia="Times New Roman" w:hAnsi="David"/>
           <w:color w:val="000000"/>
           <w:rtl/>
-          <w:lang w:eastAsia="en-IL"/>
+          <w:lang/>
         </w:rPr>
       </w:pPr>
       <w:r>
@@ -1637,7 +1303,7 @@
           <w:rFonts w:ascii="David" w:eastAsia="Times New Roman" w:hAnsi="David" w:hint="cs"/>
           <w:color w:val="000000"/>
           <w:rtl/>
-          <w:lang w:eastAsia="en-IL"/>
+          <w:lang/>
         </w:rPr>
         <w:t>2.יש לשרטט לפחות שישה גרפים שונים (עדיפות לכך שכל 12 הגרפים יהיו מסוגים שונים).</w:t>
       </w:r>
@@ -1652,7 +1318,7 @@
           <w:rFonts w:ascii="David" w:eastAsia="Times New Roman" w:hAnsi="David"/>
           <w:color w:val="000000"/>
           <w:rtl/>
-          <w:lang w:eastAsia="en-IL"/>
+          <w:lang/>
         </w:rPr>
       </w:pPr>
       <w:r>
@@ -1660,7 +1326,7 @@
           <w:rFonts w:ascii="David" w:eastAsia="Times New Roman" w:hAnsi="David" w:hint="cs"/>
           <w:color w:val="000000"/>
           <w:rtl/>
-          <w:lang w:eastAsia="en-IL"/>
+          <w:lang/>
         </w:rPr>
         <w:t xml:space="preserve">3. פעם אחת עליכם לצייר על אותו הקנבס לפחות שני </w:t>
       </w:r>
@@ -1669,7 +1335,7 @@
           <w:rFonts w:ascii="David" w:eastAsia="Times New Roman" w:hAnsi="David" w:hint="cs"/>
           <w:color w:val="000000"/>
           <w:rtl/>
-          <w:lang w:eastAsia="en-IL"/>
+          <w:lang/>
         </w:rPr>
         <w:t>גרידים</w:t>
       </w:r>
@@ -1678,7 +1344,7 @@
           <w:rFonts w:ascii="David" w:eastAsia="Times New Roman" w:hAnsi="David" w:hint="cs"/>
           <w:color w:val="000000"/>
           <w:rtl/>
-          <w:lang w:eastAsia="en-IL"/>
+          <w:lang/>
         </w:rPr>
         <w:t>.</w:t>
       </w:r>
@@ -1691,19 +1357,36 @@
         <w:jc w:val="right"/>
         <w:rPr>
           <w:rFonts w:ascii="David" w:eastAsia="Times New Roman" w:hAnsi="David"/>
-          <w:color w:val="000000"/>
-          <w:rtl/>
-          <w:lang w:eastAsia="en-IL"/>
+          <w:b/>
+          <w:bCs/>
+          <w:color w:val="000000"/>
+          <w:rtl/>
+          <w:lang/>
         </w:rPr>
       </w:pPr>
       <w:r>
         <w:rPr>
           <w:rFonts w:ascii="David" w:eastAsia="Times New Roman" w:hAnsi="David" w:hint="cs"/>
-          <w:color w:val="000000"/>
-          <w:rtl/>
-          <w:lang w:eastAsia="en-IL"/>
-        </w:rPr>
-        <w:t>4.עליכם להציג את 15 האפליקציות המדורגות ביותר.</w:t>
+          <w:b/>
+          <w:bCs/>
+          <w:color w:val="000000"/>
+          <w:rtl/>
+          <w:lang/>
+        </w:rPr>
+        <w:t>4.</w:t>
+      </w:r>
+      <w:bookmarkStart w:id="0" w:name="_GoBack"/>
+      <w:bookmarkEnd w:id="0"/>
+      <w:r>
+        <w:rPr>
+          <w:rFonts w:ascii="David" w:eastAsia="Times New Roman" w:hAnsi="David" w:hint="cs"/>
+          <w:b/>
+          <w:bCs/>
+          <w:color w:val="000000"/>
+          <w:rtl/>
+          <w:lang/>
+        </w:rPr>
+        <w:t>עליכם להציג את 15 האפליקציות המדורגות ביותר.</w:t>
       </w:r>
     </w:p>
     <w:p>
@@ -1714,17 +1397,21 @@
         <w:jc w:val="right"/>
         <w:rPr>
           <w:rFonts w:ascii="David" w:eastAsia="Times New Roman" w:hAnsi="David"/>
-          <w:color w:val="000000"/>
-          <w:rtl/>
-          <w:lang w:eastAsia="en-IL"/>
+          <w:b/>
+          <w:bCs/>
+          <w:color w:val="000000"/>
+          <w:rtl/>
+          <w:lang/>
         </w:rPr>
       </w:pPr>
       <w:r>
         <w:rPr>
           <w:rFonts w:ascii="David" w:eastAsia="Times New Roman" w:hAnsi="David" w:hint="cs"/>
-          <w:color w:val="000000"/>
-          <w:rtl/>
-          <w:lang w:eastAsia="en-IL"/>
+          <w:b/>
+          <w:bCs/>
+          <w:color w:val="000000"/>
+          <w:rtl/>
+          <w:lang/>
         </w:rPr>
         <w:t>5.עליכם להציג את 20 האפליקציות עם הדירוג הגבוה ביותר.</w:t>
       </w:r>
@@ -1738,7 +1425,7 @@
         <w:rPr>
           <w:rFonts w:ascii="David" w:eastAsia="Times New Roman" w:hAnsi="David"/>
           <w:color w:val="000000"/>
-          <w:lang w:eastAsia="en-IL"/>
+          <w:lang/>
         </w:rPr>
       </w:pPr>
       <w:r>
@@ -1746,7 +1433,7 @@
           <w:rFonts w:ascii="David" w:eastAsia="Times New Roman" w:hAnsi="David" w:hint="cs"/>
           <w:color w:val="000000"/>
           <w:rtl/>
-          <w:lang w:eastAsia="en-IL"/>
+          <w:lang/>
         </w:rPr>
         <w:t xml:space="preserve"> עבור קטגוריית משחקים </w:t>
       </w:r>
@@ -1755,7 +1442,7 @@
           <w:rFonts w:ascii="David" w:eastAsia="Times New Roman" w:hAnsi="David"/>
           <w:color w:val="000000"/>
           <w:rtl/>
-          <w:lang w:eastAsia="en-IL"/>
+          <w:lang/>
         </w:rPr>
         <w:t>–</w:t>
       </w:r>
@@ -1764,48 +1451,26 @@
           <w:rFonts w:ascii="David" w:eastAsia="Times New Roman" w:hAnsi="David" w:hint="cs"/>
           <w:color w:val="000000"/>
           <w:rtl/>
-          <w:lang w:eastAsia="en-IL"/>
+          <w:lang/>
         </w:rPr>
         <w:t xml:space="preserve"> 1. חינמיים. 2. בתשלום. </w:t>
       </w:r>
-      <w:proofErr w:type="spellStart"/>
       <w:r>
         <w:rPr>
           <w:rFonts w:ascii="David" w:eastAsia="Times New Roman" w:hAnsi="David"/>
           <w:color w:val="000000"/>
-          <w:lang w:eastAsia="en-IL"/>
+          <w:lang/>
         </w:rPr>
         <w:t>Pairplot</w:t>
       </w:r>
-      <w:proofErr w:type="spellEnd"/>
       <w:r>
         <w:rPr>
           <w:rFonts w:ascii="David" w:eastAsia="Times New Roman" w:hAnsi="David" w:hint="cs"/>
           <w:color w:val="000000"/>
           <w:rtl/>
-          <w:lang w:eastAsia="en-IL"/>
-        </w:rPr>
-        <w:t xml:space="preserve"> </w:t>
-      </w:r>
-      <w:proofErr w:type="gramStart"/>
-      <w:r>
-        <w:rPr>
-          <w:rFonts w:ascii="David" w:eastAsia="Times New Roman" w:hAnsi="David" w:hint="cs"/>
-          <w:color w:val="000000"/>
-          <w:rtl/>
-          <w:lang w:eastAsia="en-IL"/>
-        </w:rPr>
-        <w:t>6.מתוך</w:t>
-      </w:r>
-      <w:proofErr w:type="gramEnd"/>
-      <w:r>
-        <w:rPr>
-          <w:rFonts w:ascii="David" w:eastAsia="Times New Roman" w:hAnsi="David" w:hint="cs"/>
-          <w:color w:val="000000"/>
-          <w:rtl/>
-          <w:lang w:eastAsia="en-IL"/>
-        </w:rPr>
-        <w:t xml:space="preserve"> 12 הגרפים, עליכם להציג 2 </w:t>
+          <w:lang/>
+        </w:rPr>
+        <w:t xml:space="preserve"> 6.מתוך 12 הגרפים, עליכם להציג 2 </w:t>
       </w:r>
     </w:p>
     <w:p>
@@ -1818,7 +1483,7 @@
           <w:rFonts w:ascii="David" w:eastAsia="Times New Roman" w:hAnsi="David"/>
           <w:color w:val="000000"/>
           <w:rtl/>
-          <w:lang w:eastAsia="en-IL"/>
+          <w:lang/>
         </w:rPr>
       </w:pPr>
       <w:r>
@@ -1826,7 +1491,7 @@
           <w:rFonts w:ascii="David" w:eastAsia="Times New Roman" w:hAnsi="David" w:hint="cs"/>
           <w:color w:val="000000"/>
           <w:rtl/>
-          <w:lang w:eastAsia="en-IL"/>
+          <w:lang/>
         </w:rPr>
         <w:t>שתי הפעמים הללו הן היחידות בהן תוכלו להציג את סוג הגרף הזה.</w:t>
       </w:r>
@@ -1841,7 +1506,7 @@
           <w:rFonts w:ascii="David" w:eastAsia="Times New Roman" w:hAnsi="David"/>
           <w:color w:val="000000"/>
           <w:rtl/>
-          <w:lang w:eastAsia="en-IL"/>
+          <w:lang/>
         </w:rPr>
       </w:pPr>
     </w:p>
@@ -1855,7 +1520,7 @@
           <w:rFonts w:ascii="David" w:eastAsia="Times New Roman" w:hAnsi="David"/>
           <w:color w:val="000000"/>
           <w:rtl/>
-          <w:lang w:eastAsia="en-IL"/>
+          <w:lang/>
         </w:rPr>
       </w:pPr>
       <w:r>
@@ -1863,7 +1528,7 @@
           <w:rFonts w:ascii="David" w:eastAsia="Times New Roman" w:hAnsi="David" w:hint="cs"/>
           <w:color w:val="000000"/>
           <w:rtl/>
-          <w:lang w:eastAsia="en-IL"/>
+          <w:lang/>
         </w:rPr>
         <w:t>כל השאר לבחירתכם.</w:t>
       </w:r>
@@ -1878,7 +1543,7 @@
           <w:rFonts w:ascii="David" w:eastAsia="Times New Roman" w:hAnsi="David"/>
           <w:color w:val="000000"/>
           <w:rtl/>
-          <w:lang w:eastAsia="en-IL"/>
+          <w:lang/>
         </w:rPr>
       </w:pPr>
     </w:p>
@@ -1892,7 +1557,7 @@
           <w:rFonts w:ascii="David" w:eastAsia="Times New Roman" w:hAnsi="David"/>
           <w:color w:val="000000"/>
           <w:rtl/>
-          <w:lang w:eastAsia="en-IL"/>
+          <w:lang/>
         </w:rPr>
       </w:pPr>
       <w:r>
@@ -1900,7 +1565,7 @@
           <w:rFonts w:ascii="David" w:eastAsia="Times New Roman" w:hAnsi="David" w:hint="cs"/>
           <w:color w:val="000000"/>
           <w:rtl/>
-          <w:lang w:eastAsia="en-IL"/>
+          <w:lang/>
         </w:rPr>
         <w:t>את כלל הגרפים שהצגתם במחברת יש לייצא כקובץ ולהגיע עם 12 קבצים לפרזנטציה ולא רק עם המחברת.</w:t>
       </w:r>
@@ -1917,7 +1582,7 @@
           <w:rFonts w:ascii="David" w:eastAsia="Times New Roman" w:hAnsi="David"/>
           <w:color w:val="000000"/>
           <w:rtl/>
-          <w:lang w:eastAsia="en-IL"/>
+          <w:lang/>
         </w:rPr>
       </w:pPr>
     </w:p>
@@ -1933,7 +1598,7 @@
           <w:rFonts w:ascii="David" w:eastAsia="Times New Roman" w:hAnsi="David"/>
           <w:color w:val="000000"/>
           <w:rtl/>
-          <w:lang w:eastAsia="en-IL"/>
+          <w:lang/>
         </w:rPr>
       </w:pPr>
       <w:r>
@@ -1941,7 +1606,7 @@
           <w:rFonts w:ascii="David" w:eastAsia="Times New Roman" w:hAnsi="David" w:hint="cs"/>
           <w:color w:val="000000"/>
           <w:rtl/>
-          <w:lang w:eastAsia="en-IL"/>
+          <w:lang/>
         </w:rPr>
         <w:t>הערה: גרפים שלטעמנו לא יהיו מספיק דקורטיביים יגררו הורדה בציו</w:t>
       </w:r>
@@ -1950,7 +1615,7 @@
           <w:rFonts w:ascii="David" w:eastAsia="Times New Roman" w:hAnsi="David" w:hint="cs"/>
           <w:color w:val="000000"/>
           <w:rtl/>
-          <w:lang w:eastAsia="en-IL"/>
+          <w:lang/>
         </w:rPr>
         <w:t>ן</w:t>
       </w:r>
@@ -1959,7 +1624,7 @@
           <w:rFonts w:ascii="David" w:eastAsia="Times New Roman" w:hAnsi="David" w:hint="cs"/>
           <w:color w:val="000000"/>
           <w:rtl/>
-          <w:lang w:eastAsia="en-IL"/>
+          <w:lang/>
         </w:rPr>
         <w:t>, להקפיד ביותר על "מקרא" , שנתות, ערכים, שמות לצירים</w:t>
       </w:r>
@@ -1968,87 +1633,27 @@
           <w:rFonts w:ascii="David" w:eastAsia="Times New Roman" w:hAnsi="David" w:hint="cs"/>
           <w:color w:val="000000"/>
           <w:rtl/>
-          <w:lang w:eastAsia="en-IL"/>
-        </w:rPr>
-        <w:t xml:space="preserve">, כותרת לגרף </w:t>
-      </w:r>
-      <w:proofErr w:type="spellStart"/>
+          <w:lang/>
+        </w:rPr>
+        <w:t>, כותרת לגרף וכו'</w:t>
+      </w:r>
       <w:r>
         <w:rPr>
           <w:rFonts w:ascii="David" w:eastAsia="Times New Roman" w:hAnsi="David" w:hint="cs"/>
           <w:color w:val="000000"/>
           <w:rtl/>
-          <w:lang w:eastAsia="en-IL"/>
-        </w:rPr>
-        <w:t>וכו</w:t>
-      </w:r>
-      <w:proofErr w:type="spellEnd"/>
+          <w:lang/>
+        </w:rPr>
+        <w:t>.</w:t>
+      </w:r>
       <w:r>
         <w:rPr>
           <w:rFonts w:ascii="David" w:eastAsia="Times New Roman" w:hAnsi="David" w:hint="cs"/>
           <w:color w:val="000000"/>
           <w:rtl/>
-          <w:lang w:eastAsia="en-IL"/>
-        </w:rPr>
-        <w:t>'</w:t>
-      </w:r>
-      <w:r>
-        <w:rPr>
-          <w:rFonts w:ascii="David" w:eastAsia="Times New Roman" w:hAnsi="David" w:hint="cs"/>
-          <w:color w:val="000000"/>
-          <w:rtl/>
-          <w:lang w:eastAsia="en-IL"/>
-        </w:rPr>
-        <w:t>.</w:t>
-      </w:r>
-      <w:r>
-        <w:rPr>
-          <w:rFonts w:ascii="David" w:eastAsia="Times New Roman" w:hAnsi="David" w:hint="cs"/>
-          <w:color w:val="000000"/>
-          <w:rtl/>
-          <w:lang w:eastAsia="en-IL"/>
-        </w:rPr>
-        <w:t xml:space="preserve">    גרפים אשר לא נלמדו הן בתרגול והן בהרצאה מבורכים ותינתן תוספת ניקוד על גרפים מהסוג הזה, כמו גם גרף בתלת </w:t>
-      </w:r>
-      <w:proofErr w:type="spellStart"/>
-      <w:r>
-        <w:rPr>
-          <w:rFonts w:ascii="David" w:eastAsia="Times New Roman" w:hAnsi="David" w:hint="cs"/>
-          <w:color w:val="000000"/>
-          <w:rtl/>
-          <w:lang w:eastAsia="en-IL"/>
-        </w:rPr>
-        <w:t>מימד</w:t>
-      </w:r>
-      <w:proofErr w:type="spellEnd"/>
-      <w:r>
-        <w:rPr>
-          <w:rFonts w:ascii="David" w:eastAsia="Times New Roman" w:hAnsi="David" w:hint="cs"/>
-          <w:color w:val="000000"/>
-          <w:rtl/>
-          <w:lang w:eastAsia="en-IL"/>
-        </w:rPr>
-        <w:t xml:space="preserve"> או גרפים </w:t>
-      </w:r>
-      <w:proofErr w:type="spellStart"/>
-      <w:r>
-        <w:rPr>
-          <w:rFonts w:ascii="David" w:eastAsia="Times New Roman" w:hAnsi="David" w:hint="cs"/>
-          <w:color w:val="000000"/>
-          <w:rtl/>
-          <w:lang w:eastAsia="en-IL"/>
-        </w:rPr>
-        <w:t>אינטרקטיביים</w:t>
-      </w:r>
-      <w:proofErr w:type="spellEnd"/>
-      <w:r>
-        <w:rPr>
-          <w:rFonts w:ascii="David" w:eastAsia="Times New Roman" w:hAnsi="David" w:hint="cs"/>
-          <w:color w:val="000000"/>
-          <w:rtl/>
-          <w:lang w:eastAsia="en-IL"/>
-        </w:rPr>
-        <w:t>.</w:t>
+          <w:lang/>
+        </w:rPr>
+        <w:t xml:space="preserve">    גרפים אשר לא נלמדו הן בתרגול והן בהרצאה מבורכים ותינתן תוספת ניקוד על גרפים מהסוג הזה, כמו גם גרף בתלת מימד או גרפים אינטרקטיביים.</w:t>
       </w:r>
     </w:p>
     <w:p>
@@ -2061,7 +1666,7 @@
           <w:rFonts w:ascii="David" w:eastAsia="Times New Roman" w:hAnsi="David"/>
           <w:color w:val="000000"/>
           <w:rtl/>
-          <w:lang w:eastAsia="en-IL"/>
+          <w:lang/>
         </w:rPr>
       </w:pPr>
     </w:p>
@@ -2075,7 +1680,7 @@
           <w:rFonts w:ascii="David" w:eastAsia="Times New Roman" w:hAnsi="David"/>
           <w:color w:val="000000"/>
           <w:rtl/>
-          <w:lang w:eastAsia="en-IL"/>
+          <w:lang/>
         </w:rPr>
       </w:pPr>
       <w:r>
@@ -2083,29 +1688,9 @@
           <w:rFonts w:ascii="David" w:eastAsia="Times New Roman" w:hAnsi="David" w:hint="cs"/>
           <w:color w:val="000000"/>
           <w:rtl/>
-          <w:lang w:eastAsia="en-IL"/>
-        </w:rPr>
-        <w:t xml:space="preserve">לצורך ביצוע משימת הדימות, מומלץ מאוד להכיר קצת יותר טוב את </w:t>
-      </w:r>
-      <w:proofErr w:type="spellStart"/>
-      <w:r>
-        <w:rPr>
-          <w:rFonts w:ascii="David" w:eastAsia="Times New Roman" w:hAnsi="David" w:hint="cs"/>
-          <w:color w:val="000000"/>
-          <w:rtl/>
-          <w:lang w:eastAsia="en-IL"/>
-        </w:rPr>
-        <w:t>הדאטה</w:t>
-      </w:r>
-      <w:proofErr w:type="spellEnd"/>
-      <w:r>
-        <w:rPr>
-          <w:rFonts w:ascii="David" w:eastAsia="Times New Roman" w:hAnsi="David" w:hint="cs"/>
-          <w:color w:val="000000"/>
-          <w:rtl/>
-          <w:lang w:eastAsia="en-IL"/>
-        </w:rPr>
-        <w:t>, ולבצע פעולות הכנה וניקיון פשוטות באם תראו צורך, עם זאת, הדבר היחיד שנבדוק במחברת יהיה הדימות.</w:t>
+          <w:lang/>
+        </w:rPr>
+        <w:t>לצורך ביצוע משימת הדימות, מומלץ מאוד להכיר קצת יותר טוב את הדאטה, ולבצע פעולות הכנה וניקיון פשוטות באם תראו צורך, עם זאת, הדבר היחיד שנבדוק במחברת יהיה הדימות.</w:t>
       </w:r>
     </w:p>
     <w:p>
@@ -2172,36 +1757,15 @@
         </w:rPr>
         <w:t xml:space="preserve"> באתר </w:t>
       </w:r>
-      <w:proofErr w:type="spellStart"/>
-      <w:r>
-        <w:t>udacity</w:t>
-      </w:r>
-      <w:proofErr w:type="spellEnd"/>
-      <w:r>
-        <w:t>.</w:t>
-      </w:r>
-      <w:r>
-        <w:rPr>
-          <w:rFonts w:hint="cs"/>
-          <w:rtl/>
-        </w:rPr>
-        <w:t xml:space="preserve"> . בנוסף, יש לשנות את המחברות </w:t>
-      </w:r>
-      <w:proofErr w:type="spellStart"/>
-      <w:r>
-        <w:rPr>
-          <w:rFonts w:hint="cs"/>
-          <w:rtl/>
-        </w:rPr>
-        <w:t>בגיטהב</w:t>
-      </w:r>
-      <w:proofErr w:type="spellEnd"/>
-      <w:r>
-        <w:rPr>
-          <w:rFonts w:hint="cs"/>
-          <w:rtl/>
-        </w:rPr>
-        <w:t xml:space="preserve"> שלכם דרך </w:t>
+      <w:r>
+        <w:t>udacity.</w:t>
+      </w:r>
+      <w:r>
+        <w:rPr>
+          <w:rFonts w:hint="cs"/>
+          <w:rtl/>
+        </w:rPr>
+        <w:t xml:space="preserve"> . בנוסף, יש לשנות את המחברות בגיטהב שלכם דרך </w:t>
       </w:r>
       <w:r>
         <w:t>commits</w:t>
@@ -2374,23 +1938,7 @@
           <w:rFonts w:hint="cs"/>
           <w:rtl/>
         </w:rPr>
-        <w:t xml:space="preserve"> </w:t>
-      </w:r>
-      <w:proofErr w:type="spellStart"/>
-      <w:r>
-        <w:rPr>
-          <w:rFonts w:hint="cs"/>
-          <w:rtl/>
-        </w:rPr>
-        <w:t>וכו</w:t>
-      </w:r>
-      <w:proofErr w:type="spellEnd"/>
-      <w:r>
-        <w:rPr>
-          <w:rFonts w:hint="cs"/>
-          <w:rtl/>
-        </w:rPr>
-        <w:t xml:space="preserve">'. </w:t>
+        <w:t xml:space="preserve"> וכו'. </w:t>
       </w:r>
       <w:r>
         <w:rPr>
@@ -2425,23 +1973,7 @@
           <w:rFonts w:hint="cs"/>
           <w:rtl/>
         </w:rPr>
-        <w:t xml:space="preserve"> ולהגיע מוכנים </w:t>
-      </w:r>
-      <w:proofErr w:type="spellStart"/>
-      <w:r>
-        <w:rPr>
-          <w:rFonts w:hint="cs"/>
-          <w:rtl/>
-        </w:rPr>
-        <w:t>איתו</w:t>
-      </w:r>
-      <w:proofErr w:type="spellEnd"/>
-      <w:r>
-        <w:rPr>
-          <w:rFonts w:hint="cs"/>
-          <w:rtl/>
-        </w:rPr>
-        <w:t xml:space="preserve"> לפרזנטציה</w:t>
+        <w:t xml:space="preserve"> ולהגיע מוכנים איתו לפרזנטציה</w:t>
       </w:r>
       <w:r>
         <w:rPr>
@@ -2518,15 +2050,7 @@
           <w:rFonts w:hint="cs"/>
           <w:rtl/>
         </w:rPr>
-        <w:t xml:space="preserve">מומלץ </w:t>
-      </w:r>
-      <w:proofErr w:type="spellStart"/>
-      <w:r>
-        <w:rPr>
-          <w:rFonts w:hint="cs"/>
-          <w:rtl/>
-        </w:rPr>
-        <w:t>לה</w:t>
+        <w:t>מומלץ לה</w:t>
       </w:r>
       <w:r>
         <w:rPr>
@@ -2609,41 +2133,8 @@
           <w:rFonts w:hint="cs"/>
           <w:rtl/>
         </w:rPr>
-        <w:t>עזר</w:t>
-      </w:r>
-      <w:proofErr w:type="spellEnd"/>
-      <w:r>
-        <w:rPr>
-          <w:rFonts w:hint="cs"/>
-          <w:rtl/>
-        </w:rPr>
-        <w:t xml:space="preserve"> באינטרנט, במחברות דומות </w:t>
-      </w:r>
-      <w:proofErr w:type="spellStart"/>
-      <w:r>
-        <w:rPr>
-          <w:rFonts w:hint="cs"/>
-          <w:rtl/>
-        </w:rPr>
-        <w:t>מקאגל</w:t>
-      </w:r>
-      <w:proofErr w:type="spellEnd"/>
-      <w:r>
-        <w:rPr>
-          <w:rFonts w:hint="cs"/>
-          <w:rtl/>
-        </w:rPr>
-        <w:t xml:space="preserve"> ובסטודנטים להתייעצות, אך בשום אופן אין להעתיק מהנ"ל וגם לא חלקי קוד. נבדוק זאת אל מול שאר המחברות </w:t>
-      </w:r>
-      <w:proofErr w:type="spellStart"/>
-      <w:r>
-        <w:rPr>
-          <w:rFonts w:hint="cs"/>
-          <w:rtl/>
-        </w:rPr>
-        <w:t>בקאגל</w:t>
-      </w:r>
-      <w:proofErr w:type="spellEnd"/>
+        <w:t>עזר באינטרנט, במחברות דומות מקאגל ובסטודנטים להתייעצות, אך בשום אופן אין להעתיק מהנ"ל וגם לא חלקי קוד. נבדוק זאת אל מול שאר המחברות בקאגל</w:t>
+      </w:r>
       <w:r>
         <w:rPr>
           <w:rFonts w:hint="cs"/>
@@ -2730,7 +2221,7 @@
 </file>
 
 <file path=word/endnotes.xml><?xml version="1.0" encoding="utf-8"?>
-<w:endnotes xmlns:wpc="http://schemas.microsoft.com/office/word/2010/wordprocessingCanvas" xmlns:cx="http://schemas.microsoft.com/office/drawing/2014/chartex" xmlns:cx1="http://schemas.microsoft.com/office/drawing/2015/9/8/chartex" xmlns:cx2="http://schemas.microsoft.com/office/drawing/2015/10/21/chartex" xmlns:cx3="http://schemas.microsoft.com/office/drawing/2016/5/9/chartex" xmlns:cx4="http://schemas.microsoft.com/office/drawing/2016/5/10/chartex" xmlns:cx5="http://schemas.microsoft.com/office/drawing/2016/5/11/chartex" xmlns:cx6="http://schemas.microsoft.com/office/drawing/2016/5/12/chartex" xmlns:cx7="http://schemas.microsoft.com/office/drawing/2016/5/13/chartex" xmlns:cx8="http://schemas.microsoft.com/office/drawing/2016/5/14/chartex" xmlns:mc="http://schemas.openxmlformats.org/markup-compatibility/2006" xmlns:aink="http://schemas.microsoft.com/office/drawing/2016/ink" xmlns:am3d="http://schemas.microsoft.com/office/drawing/2017/model3d" xmlns:o="urn:schemas-microsoft-com:office:office" xmlns:r="http://schemas.openxmlformats.org/officeDocument/2006/relationships" xmlns:m="http://schemas.openxmlformats.org/officeDocument/2006/math" xmlns:v="urn:schemas-microsoft-com:vml" xmlns:wp14="http://schemas.microsoft.com/office/word/2010/wordprocessingDrawing" xmlns:wp="http://schemas.openxmlformats.org/drawingml/2006/wordprocessingDrawing" xmlns:w10="urn:schemas-microsoft-com:office:word" xmlns:w="http://schemas.openxmlformats.org/wordprocessingml/2006/main" xmlns:w14="http://schemas.microsoft.com/office/word/2010/wordml" xmlns:w15="http://schemas.microsoft.com/office/word/2012/wordml" xmlns:w16cid="http://schemas.microsoft.com/office/word/2016/wordml/cid" xmlns:w16se="http://schemas.microsoft.com/office/word/2015/wordml/symex" xmlns:wpg="http://schemas.microsoft.com/office/word/2010/wordprocessingGroup" xmlns:wpi="http://schemas.microsoft.com/office/word/2010/wordprocessingInk" xmlns:wne="http://schemas.microsoft.com/office/word/2006/wordml" xmlns:wps="http://schemas.microsoft.com/office/word/2010/wordprocessingShape" mc:Ignorable="w14 w15 w16se w16cid wp14">
+<w:endnotes xmlns:wpc="http://schemas.microsoft.com/office/word/2010/wordprocessingCanvas" xmlns:cx="http://schemas.microsoft.com/office/drawing/2014/chartex" xmlns:mc="http://schemas.openxmlformats.org/markup-compatibility/2006" xmlns:o="urn:schemas-microsoft-com:office:office" xmlns:r="http://schemas.openxmlformats.org/officeDocument/2006/relationships" xmlns:m="http://schemas.openxmlformats.org/officeDocument/2006/math" xmlns:v="urn:schemas-microsoft-com:vml" xmlns:wp14="http://schemas.microsoft.com/office/word/2010/wordprocessingDrawing" xmlns:wp="http://schemas.openxmlformats.org/drawingml/2006/wordprocessingDrawing" xmlns:w10="urn:schemas-microsoft-com:office:word" xmlns:w="http://schemas.openxmlformats.org/wordprocessingml/2006/main" xmlns:w14="http://schemas.microsoft.com/office/word/2010/wordml" xmlns:w15="http://schemas.microsoft.com/office/word/2012/wordml" xmlns:w16se="http://schemas.microsoft.com/office/word/2015/wordml/symex" xmlns:wpg="http://schemas.microsoft.com/office/word/2010/wordprocessingGroup" xmlns:wpi="http://schemas.microsoft.com/office/word/2010/wordprocessingInk" xmlns:wne="http://schemas.microsoft.com/office/word/2006/wordml" xmlns:wps="http://schemas.microsoft.com/office/word/2010/wordprocessingShape" mc:Ignorable="w14 w15 w16se wp14">
   <w:endnote w:type="separator" w:id="-1">
     <w:p>
       <w:pPr>
@@ -2755,7 +2246,7 @@
 </file>
 
 <file path=word/footnotes.xml><?xml version="1.0" encoding="utf-8"?>
-<w:footnotes xmlns:wpc="http://schemas.microsoft.com/office/word/2010/wordprocessingCanvas" xmlns:cx="http://schemas.microsoft.com/office/drawing/2014/chartex" xmlns:cx1="http://schemas.microsoft.com/office/drawing/2015/9/8/chartex" xmlns:cx2="http://schemas.microsoft.com/office/drawing/2015/10/21/chartex" xmlns:cx3="http://schemas.microsoft.com/office/drawing/2016/5/9/chartex" xmlns:cx4="http://schemas.microsoft.com/office/drawing/2016/5/10/chartex" xmlns:cx5="http://schemas.microsoft.com/office/drawing/2016/5/11/chartex" xmlns:cx6="http://schemas.microsoft.com/office/drawing/2016/5/12/chartex" xmlns:cx7="http://schemas.microsoft.com/office/drawing/2016/5/13/chartex" xmlns:cx8="http://schemas.microsoft.com/office/drawing/2016/5/14/chartex" xmlns:mc="http://schemas.openxmlformats.org/markup-compatibility/2006" xmlns:aink="http://schemas.microsoft.com/office/drawing/2016/ink" xmlns:am3d="http://schemas.microsoft.com/office/drawing/2017/model3d" xmlns:o="urn:schemas-microsoft-com:office:office" xmlns:r="http://schemas.openxmlformats.org/officeDocument/2006/relationships" xmlns:m="http://schemas.openxmlformats.org/officeDocument/2006/math" xmlns:v="urn:schemas-microsoft-com:vml" xmlns:wp14="http://schemas.microsoft.com/office/word/2010/wordprocessingDrawing" xmlns:wp="http://schemas.openxmlformats.org/drawingml/2006/wordprocessingDrawing" xmlns:w10="urn:schemas-microsoft-com:office:word" xmlns:w="http://schemas.openxmlformats.org/wordprocessingml/2006/main" xmlns:w14="http://schemas.microsoft.com/office/word/2010/wordml" xmlns:w15="http://schemas.microsoft.com/office/word/2012/wordml" xmlns:w16cid="http://schemas.microsoft.com/office/word/2016/wordml/cid" xmlns:w16se="http://schemas.microsoft.com/office/word/2015/wordml/symex" xmlns:wpg="http://schemas.microsoft.com/office/word/2010/wordprocessingGroup" xmlns:wpi="http://schemas.microsoft.com/office/word/2010/wordprocessingInk" xmlns:wne="http://schemas.microsoft.com/office/word/2006/wordml" xmlns:wps="http://schemas.microsoft.com/office/word/2010/wordprocessingShape" mc:Ignorable="w14 w15 w16se w16cid wp14">
+<w:footnotes xmlns:wpc="http://schemas.microsoft.com/office/word/2010/wordprocessingCanvas" xmlns:cx="http://schemas.microsoft.com/office/drawing/2014/chartex" xmlns:mc="http://schemas.openxmlformats.org/markup-compatibility/2006" xmlns:o="urn:schemas-microsoft-com:office:office" xmlns:r="http://schemas.openxmlformats.org/officeDocument/2006/relationships" xmlns:m="http://schemas.openxmlformats.org/officeDocument/2006/math" xmlns:v="urn:schemas-microsoft-com:vml" xmlns:wp14="http://schemas.microsoft.com/office/word/2010/wordprocessingDrawing" xmlns:wp="http://schemas.openxmlformats.org/drawingml/2006/wordprocessingDrawing" xmlns:w10="urn:schemas-microsoft-com:office:word" xmlns:w="http://schemas.openxmlformats.org/wordprocessingml/2006/main" xmlns:w14="http://schemas.microsoft.com/office/word/2010/wordml" xmlns:w15="http://schemas.microsoft.com/office/word/2012/wordml" xmlns:w16se="http://schemas.microsoft.com/office/word/2015/wordml/symex" xmlns:wpg="http://schemas.microsoft.com/office/word/2010/wordprocessingGroup" xmlns:wpi="http://schemas.microsoft.com/office/word/2010/wordprocessingInk" xmlns:wne="http://schemas.microsoft.com/office/word/2006/wordml" xmlns:wps="http://schemas.microsoft.com/office/word/2010/wordprocessingShape" mc:Ignorable="w14 w15 w16se wp14">
   <w:footnote w:type="separator" w:id="-1">
     <w:p>
       <w:pPr>
@@ -2780,7 +2271,7 @@
 </file>
 
 <file path=word/numbering.xml><?xml version="1.0" encoding="utf-8"?>
-<w:numbering xmlns:wpc="http://schemas.microsoft.com/office/word/2010/wordprocessingCanvas" xmlns:cx="http://schemas.microsoft.com/office/drawing/2014/chartex" xmlns:cx1="http://schemas.microsoft.com/office/drawing/2015/9/8/chartex" xmlns:cx2="http://schemas.microsoft.com/office/drawing/2015/10/21/chartex" xmlns:cx3="http://schemas.microsoft.com/office/drawing/2016/5/9/chartex" xmlns:cx4="http://schemas.microsoft.com/office/drawing/2016/5/10/chartex" xmlns:cx5="http://schemas.microsoft.com/office/drawing/2016/5/11/chartex" xmlns:cx6="http://schemas.microsoft.com/office/drawing/2016/5/12/chartex" xmlns:cx7="http://schemas.microsoft.com/office/drawing/2016/5/13/chartex" xmlns:cx8="http://schemas.microsoft.com/office/drawing/2016/5/14/chartex" xmlns:mc="http://schemas.openxmlformats.org/markup-compatibility/2006" xmlns:aink="http://schemas.microsoft.com/office/drawing/2016/ink" xmlns:am3d="http://schemas.microsoft.com/office/drawing/2017/model3d" xmlns:o="urn:schemas-microsoft-com:office:office" xmlns:r="http://schemas.openxmlformats.org/officeDocument/2006/relationships" xmlns:m="http://schemas.openxmlformats.org/officeDocument/2006/math" xmlns:v="urn:schemas-microsoft-com:vml" xmlns:wp14="http://schemas.microsoft.com/office/word/2010/wordprocessingDrawing" xmlns:wp="http://schemas.openxmlformats.org/drawingml/2006/wordprocessingDrawing" xmlns:w10="urn:schemas-microsoft-com:office:word" xmlns:w="http://schemas.openxmlformats.org/wordprocessingml/2006/main" xmlns:w14="http://schemas.microsoft.com/office/word/2010/wordml" xmlns:w15="http://schemas.microsoft.com/office/word/2012/wordml" xmlns:w16cid="http://schemas.microsoft.com/office/word/2016/wordml/cid" xmlns:w16se="http://schemas.microsoft.com/office/word/2015/wordml/symex" xmlns:wpg="http://schemas.microsoft.com/office/word/2010/wordprocessingGroup" xmlns:wpi="http://schemas.microsoft.com/office/word/2010/wordprocessingInk" xmlns:wne="http://schemas.microsoft.com/office/word/2006/wordml" xmlns:wps="http://schemas.microsoft.com/office/word/2010/wordprocessingShape" mc:Ignorable="w14 w15 w16se w16cid wp14">
+<w:numbering xmlns:wpc="http://schemas.microsoft.com/office/word/2010/wordprocessingCanvas" xmlns:cx="http://schemas.microsoft.com/office/drawing/2014/chartex" xmlns:mc="http://schemas.openxmlformats.org/markup-compatibility/2006" xmlns:o="urn:schemas-microsoft-com:office:office" xmlns:r="http://schemas.openxmlformats.org/officeDocument/2006/relationships" xmlns:m="http://schemas.openxmlformats.org/officeDocument/2006/math" xmlns:v="urn:schemas-microsoft-com:vml" xmlns:wp14="http://schemas.microsoft.com/office/word/2010/wordprocessingDrawing" xmlns:wp="http://schemas.openxmlformats.org/drawingml/2006/wordprocessingDrawing" xmlns:w10="urn:schemas-microsoft-com:office:word" xmlns:w="http://schemas.openxmlformats.org/wordprocessingml/2006/main" xmlns:w14="http://schemas.microsoft.com/office/word/2010/wordml" xmlns:w15="http://schemas.microsoft.com/office/word/2012/wordml" xmlns:w16se="http://schemas.microsoft.com/office/word/2015/wordml/symex" xmlns:wpg="http://schemas.microsoft.com/office/word/2010/wordprocessingGroup" xmlns:wpi="http://schemas.microsoft.com/office/word/2010/wordprocessingInk" xmlns:wne="http://schemas.microsoft.com/office/word/2006/wordml" xmlns:wps="http://schemas.microsoft.com/office/word/2010/wordprocessingShape" mc:Ignorable="w14 w15 w16se wp14">
   <w:abstractNum w:abstractNumId="0" w15:restartNumberingAfterBreak="0">
     <w:nsid w:val="09983E8C"/>
     <w:multiLevelType w:val="hybridMultilevel"/>
@@ -3560,14 +3051,14 @@
 </file>
 
 <file path=word/styles.xml><?xml version="1.0" encoding="utf-8"?>
-<w:styles xmlns:mc="http://schemas.openxmlformats.org/markup-compatibility/2006" xmlns:r="http://schemas.openxmlformats.org/officeDocument/2006/relationships" xmlns:w="http://schemas.openxmlformats.org/wordprocessingml/2006/main" xmlns:w14="http://schemas.microsoft.com/office/word/2010/wordml" xmlns:w15="http://schemas.microsoft.com/office/word/2012/wordml" xmlns:w16cid="http://schemas.microsoft.com/office/word/2016/wordml/cid" xmlns:w16se="http://schemas.microsoft.com/office/word/2015/wordml/symex" mc:Ignorable="w14 w15 w16se w16cid">
+<w:styles xmlns:mc="http://schemas.openxmlformats.org/markup-compatibility/2006" xmlns:r="http://schemas.openxmlformats.org/officeDocument/2006/relationships" xmlns:w="http://schemas.openxmlformats.org/wordprocessingml/2006/main" xmlns:w14="http://schemas.microsoft.com/office/word/2010/wordml" xmlns:w15="http://schemas.microsoft.com/office/word/2012/wordml" xmlns:w16se="http://schemas.microsoft.com/office/word/2015/wordml/symex" mc:Ignorable="w14 w15 w16se">
   <w:docDefaults>
     <w:rPrDefault>
       <w:rPr>
         <w:rFonts w:asciiTheme="minorHAnsi" w:eastAsiaTheme="minorHAnsi" w:hAnsiTheme="minorHAnsi" w:cstheme="minorBidi"/>
         <w:sz w:val="22"/>
         <w:szCs w:val="22"/>
-        <w:lang w:val="en-IL" w:eastAsia="en-US" w:bidi="he-IL"/>
+        <w:lang w:eastAsia="en-US" w:bidi="he-IL"/>
       </w:rPr>
     </w:rPrDefault>
     <w:pPrDefault>
@@ -3576,7 +3067,7 @@
       </w:pPr>
     </w:pPrDefault>
   </w:docDefaults>
-  <w:latentStyles w:defLockedState="0" w:defUIPriority="99" w:defSemiHidden="0" w:defUnhideWhenUsed="0" w:defQFormat="0" w:count="375">
+  <w:latentStyles w:defLockedState="0" w:defUIPriority="99" w:defSemiHidden="0" w:defUnhideWhenUsed="0" w:defQFormat="0" w:count="371">
     <w:lsdException w:name="Normal" w:uiPriority="0" w:qFormat="1"/>
     <w:lsdException w:name="heading 1" w:uiPriority="9" w:qFormat="1"/>
     <w:lsdException w:name="heading 2" w:semiHidden="1" w:uiPriority="9" w:unhideWhenUsed="1" w:qFormat="1"/>
@@ -3948,10 +3439,6 @@
     <w:lsdException w:name="List Table 5 Dark Accent 6" w:uiPriority="50"/>
     <w:lsdException w:name="List Table 6 Colorful Accent 6" w:uiPriority="51"/>
     <w:lsdException w:name="List Table 7 Colorful Accent 6" w:uiPriority="52"/>
-    <w:lsdException w:name="Mention" w:semiHidden="1" w:unhideWhenUsed="1"/>
-    <w:lsdException w:name="Smart Hyperlink" w:semiHidden="1" w:unhideWhenUsed="1"/>
-    <w:lsdException w:name="Hashtag" w:semiHidden="1" w:unhideWhenUsed="1"/>
-    <w:lsdException w:name="Unresolved Mention" w:semiHidden="1" w:unhideWhenUsed="1"/>
   </w:latentStyles>
   <w:style w:type="paragraph" w:default="1" w:styleId="a">
     <w:name w:val="Normal"/>
@@ -4373,7 +3860,7 @@
       <w:u w:val="single"/>
     </w:rPr>
   </w:style>
-  <w:style w:type="character" w:styleId="a6">
+  <w:style w:type="character" w:customStyle="1" w:styleId="UnresolvedMention">
     <w:name w:val="Unresolved Mention"/>
     <w:basedOn w:val="a0"/>
     <w:uiPriority w:val="99"/>
@@ -4385,10 +3872,10 @@
       <w:shd w:val="clear" w:color="auto" w:fill="E1DFDD"/>
     </w:rPr>
   </w:style>
-  <w:style w:type="paragraph" w:styleId="a7">
+  <w:style w:type="paragraph" w:styleId="a6">
     <w:name w:val="header"/>
     <w:basedOn w:val="a"/>
-    <w:link w:val="a8"/>
+    <w:link w:val="a7"/>
     <w:uiPriority w:val="99"/>
     <w:unhideWhenUsed/>
     <w:rsid w:val="00C42CD2"/>
@@ -4400,10 +3887,10 @@
       <w:spacing w:before="0" w:line="240" w:lineRule="auto"/>
     </w:pPr>
   </w:style>
-  <w:style w:type="character" w:customStyle="1" w:styleId="a8">
+  <w:style w:type="character" w:customStyle="1" w:styleId="a7">
     <w:name w:val="כותרת עליונה תו"/>
     <w:basedOn w:val="a0"/>
-    <w:link w:val="a7"/>
+    <w:link w:val="a6"/>
     <w:uiPriority w:val="99"/>
     <w:rsid w:val="00C42CD2"/>
     <w:rPr>
@@ -4413,10 +3900,10 @@
       <w:lang w:val="en-US"/>
     </w:rPr>
   </w:style>
-  <w:style w:type="paragraph" w:styleId="a9">
+  <w:style w:type="paragraph" w:styleId="a8">
     <w:name w:val="footer"/>
     <w:basedOn w:val="a"/>
-    <w:link w:val="aa"/>
+    <w:link w:val="a9"/>
     <w:uiPriority w:val="99"/>
     <w:unhideWhenUsed/>
     <w:rsid w:val="00C42CD2"/>
@@ -4428,10 +3915,10 @@
       <w:spacing w:before="0" w:line="240" w:lineRule="auto"/>
     </w:pPr>
   </w:style>
-  <w:style w:type="character" w:customStyle="1" w:styleId="aa">
+  <w:style w:type="character" w:customStyle="1" w:styleId="a9">
     <w:name w:val="כותרת תחתונה תו"/>
     <w:basedOn w:val="a0"/>
-    <w:link w:val="a9"/>
+    <w:link w:val="a8"/>
     <w:uiPriority w:val="99"/>
     <w:rsid w:val="00C42CD2"/>
     <w:rPr>

</xml_diff>